<commit_message>
add Append from file
</commit_message>
<xml_diff>
--- a/src/task/Spring_Boot_Thymeleaf_tasks_2021.docx
+++ b/src/task/Spring_Boot_Thymeleaf_tasks_2021.docx
@@ -1,6 +1,6 @@
 
 <file path=word/document.xml><?xml version="1.0" encoding="utf-8"?>
-<w:document xmlns:wpc="http://schemas.microsoft.com/office/word/2010/wordprocessingCanvas" xmlns:cx="http://schemas.microsoft.com/office/drawing/2014/chartex" xmlns:cx1="http://schemas.microsoft.com/office/drawing/2015/9/8/chartex" xmlns:mc="http://schemas.openxmlformats.org/markup-compatibility/2006" xmlns:o="urn:schemas-microsoft-com:office:office" xmlns:r="http://schemas.openxmlformats.org/officeDocument/2006/relationships" xmlns:m="http://schemas.openxmlformats.org/officeDocument/2006/math" xmlns:v="urn:schemas-microsoft-com:vml" xmlns:wp14="http://schemas.microsoft.com/office/word/2010/wordprocessingDrawing" xmlns:wp="http://schemas.openxmlformats.org/drawingml/2006/wordprocessingDrawing" xmlns:w10="urn:schemas-microsoft-com:office:word" xmlns:w="http://schemas.openxmlformats.org/wordprocessingml/2006/main" xmlns:w14="http://schemas.microsoft.com/office/word/2010/wordml" xmlns:w15="http://schemas.microsoft.com/office/word/2012/wordml" xmlns:w16se="http://schemas.microsoft.com/office/word/2015/wordml/symex" xmlns:wpg="http://schemas.microsoft.com/office/word/2010/wordprocessingGroup" xmlns:wpi="http://schemas.microsoft.com/office/word/2010/wordprocessingInk" xmlns:wne="http://schemas.microsoft.com/office/word/2006/wordml" xmlns:wps="http://schemas.microsoft.com/office/word/2010/wordprocessingShape" mc:Ignorable="w14 w15 w16se wp14">
+<w:document xmlns:wpc="http://schemas.microsoft.com/office/word/2010/wordprocessingCanvas" xmlns:cx="http://schemas.microsoft.com/office/drawing/2014/chartex" xmlns:cx1="http://schemas.microsoft.com/office/drawing/2015/9/8/chartex" xmlns:cx2="http://schemas.microsoft.com/office/drawing/2015/10/21/chartex" xmlns:cx3="http://schemas.microsoft.com/office/drawing/2016/5/9/chartex" xmlns:cx4="http://schemas.microsoft.com/office/drawing/2016/5/10/chartex" xmlns:cx5="http://schemas.microsoft.com/office/drawing/2016/5/11/chartex" xmlns:cx6="http://schemas.microsoft.com/office/drawing/2016/5/12/chartex" xmlns:cx7="http://schemas.microsoft.com/office/drawing/2016/5/13/chartex" xmlns:cx8="http://schemas.microsoft.com/office/drawing/2016/5/14/chartex" xmlns:mc="http://schemas.openxmlformats.org/markup-compatibility/2006" xmlns:aink="http://schemas.microsoft.com/office/drawing/2016/ink" xmlns:am3d="http://schemas.microsoft.com/office/drawing/2017/model3d" xmlns:o="urn:schemas-microsoft-com:office:office" xmlns:r="http://schemas.openxmlformats.org/officeDocument/2006/relationships" xmlns:m="http://schemas.openxmlformats.org/officeDocument/2006/math" xmlns:v="urn:schemas-microsoft-com:vml" xmlns:wp14="http://schemas.microsoft.com/office/word/2010/wordprocessingDrawing" xmlns:wp="http://schemas.openxmlformats.org/drawingml/2006/wordprocessingDrawing" xmlns:w10="urn:schemas-microsoft-com:office:word" xmlns:w="http://schemas.openxmlformats.org/wordprocessingml/2006/main" xmlns:w14="http://schemas.microsoft.com/office/word/2010/wordml" xmlns:w15="http://schemas.microsoft.com/office/word/2012/wordml" xmlns:w16cex="http://schemas.microsoft.com/office/word/2018/wordml/cex" xmlns:w16cid="http://schemas.microsoft.com/office/word/2016/wordml/cid" xmlns:w16="http://schemas.microsoft.com/office/word/2018/wordml" xmlns:w16sdtdh="http://schemas.microsoft.com/office/word/2020/wordml/sdtdatahash" xmlns:w16se="http://schemas.microsoft.com/office/word/2015/wordml/symex" xmlns:wpg="http://schemas.microsoft.com/office/word/2010/wordprocessingGroup" xmlns:wpi="http://schemas.microsoft.com/office/word/2010/wordprocessingInk" xmlns:wne="http://schemas.microsoft.com/office/word/2006/wordml" xmlns:wps="http://schemas.microsoft.com/office/word/2010/wordprocessingShape" mc:Ignorable="w14 w15 w16se w16cid w16 w16cex w16sdtdh wp14">
   <w:body>
     <w:p>
       <w:pPr>
@@ -178,27 +178,7 @@
           <w:sz w:val="24"/>
           <w:szCs w:val="24"/>
         </w:rPr>
-        <w:t xml:space="preserve">Технологии и </w:t>
-      </w:r>
-      <w:proofErr w:type="spellStart"/>
-      <w:r>
-        <w:rPr>
-          <w:rFonts w:ascii="Times New Roman" w:hAnsi="Times New Roman" w:cs="Times New Roman"/>
-          <w:b/>
-          <w:sz w:val="24"/>
-          <w:szCs w:val="24"/>
-        </w:rPr>
-        <w:t>фреймворки</w:t>
-      </w:r>
-      <w:proofErr w:type="spellEnd"/>
-      <w:r>
-        <w:rPr>
-          <w:rFonts w:ascii="Times New Roman" w:hAnsi="Times New Roman" w:cs="Times New Roman"/>
-          <w:b/>
-          <w:sz w:val="24"/>
-          <w:szCs w:val="24"/>
-        </w:rPr>
-        <w:t>, используемые в работе</w:t>
+        <w:t>Технологии и фреймворки, используемые в работе</w:t>
       </w:r>
       <w:r>
         <w:rPr>
@@ -212,7 +192,7 @@
     </w:p>
     <w:p>
       <w:pPr>
-        <w:pStyle w:val="ListParagraph"/>
+        <w:pStyle w:val="a3"/>
         <w:numPr>
           <w:ilvl w:val="0"/>
           <w:numId w:val="1"/>
@@ -238,7 +218,7 @@
     </w:p>
     <w:p>
       <w:pPr>
-        <w:pStyle w:val="ListParagraph"/>
+        <w:pStyle w:val="a3"/>
         <w:numPr>
           <w:ilvl w:val="0"/>
           <w:numId w:val="1"/>
@@ -266,7 +246,7 @@
     </w:p>
     <w:p>
       <w:pPr>
-        <w:pStyle w:val="ListParagraph"/>
+        <w:pStyle w:val="a3"/>
         <w:numPr>
           <w:ilvl w:val="0"/>
           <w:numId w:val="1"/>
@@ -292,7 +272,7 @@
     </w:p>
     <w:p>
       <w:pPr>
-        <w:pStyle w:val="ListParagraph"/>
+        <w:pStyle w:val="a3"/>
         <w:numPr>
           <w:ilvl w:val="0"/>
           <w:numId w:val="1"/>
@@ -318,7 +298,7 @@
     </w:p>
     <w:p>
       <w:pPr>
-        <w:pStyle w:val="ListParagraph"/>
+        <w:pStyle w:val="a3"/>
         <w:numPr>
           <w:ilvl w:val="0"/>
           <w:numId w:val="1"/>
@@ -363,7 +343,7 @@
     </w:p>
     <w:p>
       <w:pPr>
-        <w:pStyle w:val="ListParagraph"/>
+        <w:pStyle w:val="a3"/>
         <w:numPr>
           <w:ilvl w:val="0"/>
           <w:numId w:val="1"/>
@@ -420,7 +400,7 @@
     </w:p>
     <w:p>
       <w:pPr>
-        <w:pStyle w:val="ListParagraph"/>
+        <w:pStyle w:val="a3"/>
         <w:numPr>
           <w:ilvl w:val="0"/>
           <w:numId w:val="2"/>
@@ -444,19 +424,36 @@
         </w:rPr>
         <w:t xml:space="preserve">Spring Boot - </w:t>
       </w:r>
-      <w:hyperlink r:id="rId7" w:history="1">
-        <w:r>
-          <w:rPr>
-            <w:rStyle w:val="Hyperlink"/>
-            <w:lang w:val="en-US"/>
-          </w:rPr>
-          <w:t>https://docs.spring.io/spring-boot/docs/current/reference/htmlsingle/</w:t>
-        </w:r>
-      </w:hyperlink>
-    </w:p>
-    <w:p>
-      <w:pPr>
-        <w:pStyle w:val="ListParagraph"/>
+      <w:r>
+        <w:fldChar w:fldCharType="begin"/>
+      </w:r>
+      <w:r>
+        <w:rPr>
+          <w:lang w:val="en-US"/>
+        </w:rPr>
+        <w:instrText xml:space="preserve"> HYPERLINK "https://docs.spring.io/spring-boot/docs/current/reference/htmlsingle/" </w:instrText>
+      </w:r>
+      <w:r>
+        <w:fldChar w:fldCharType="separate"/>
+      </w:r>
+      <w:r>
+        <w:rPr>
+          <w:rStyle w:val="a4"/>
+          <w:lang w:val="en-US"/>
+        </w:rPr>
+        <w:t>https://docs.spring.io/spring-boot/docs/current/reference/htmlsingle/</w:t>
+      </w:r>
+      <w:r>
+        <w:rPr>
+          <w:rStyle w:val="a4"/>
+          <w:lang w:val="en-US"/>
+        </w:rPr>
+        <w:fldChar w:fldCharType="end"/>
+      </w:r>
+    </w:p>
+    <w:p>
+      <w:pPr>
+        <w:pStyle w:val="a3"/>
         <w:numPr>
           <w:ilvl w:val="0"/>
           <w:numId w:val="2"/>
@@ -489,19 +486,36 @@
         </w:rPr>
         <w:t xml:space="preserve"> </w:t>
       </w:r>
-      <w:hyperlink r:id="rId8" w:history="1">
-        <w:r>
-          <w:rPr>
-            <w:rStyle w:val="Hyperlink"/>
-            <w:lang w:val="en-US"/>
-          </w:rPr>
-          <w:t>https://spring.io/projects/spring-boot</w:t>
-        </w:r>
-      </w:hyperlink>
-    </w:p>
-    <w:p>
-      <w:pPr>
-        <w:pStyle w:val="ListParagraph"/>
+      <w:r>
+        <w:fldChar w:fldCharType="begin"/>
+      </w:r>
+      <w:r>
+        <w:rPr>
+          <w:lang w:val="en-US"/>
+        </w:rPr>
+        <w:instrText xml:space="preserve"> HYPERLINK "https://spring.io/projects/spring-boot" </w:instrText>
+      </w:r>
+      <w:r>
+        <w:fldChar w:fldCharType="separate"/>
+      </w:r>
+      <w:r>
+        <w:rPr>
+          <w:rStyle w:val="a4"/>
+          <w:lang w:val="en-US"/>
+        </w:rPr>
+        <w:t>https://spring.io/projects/spring-boot</w:t>
+      </w:r>
+      <w:r>
+        <w:rPr>
+          <w:rStyle w:val="a4"/>
+          <w:lang w:val="en-US"/>
+        </w:rPr>
+        <w:fldChar w:fldCharType="end"/>
+      </w:r>
+    </w:p>
+    <w:p>
+      <w:pPr>
+        <w:pStyle w:val="a3"/>
         <w:numPr>
           <w:ilvl w:val="0"/>
           <w:numId w:val="2"/>
@@ -546,19 +560,36 @@
         </w:rPr>
         <w:t xml:space="preserve"> </w:t>
       </w:r>
-      <w:hyperlink r:id="rId9" w:history="1">
-        <w:r>
-          <w:rPr>
-            <w:rStyle w:val="Hyperlink"/>
-            <w:lang w:val="en-US"/>
-          </w:rPr>
-          <w:t>https://www.thymeleaf.org/</w:t>
-        </w:r>
-      </w:hyperlink>
-    </w:p>
-    <w:p>
-      <w:pPr>
-        <w:pStyle w:val="ListParagraph"/>
+      <w:r>
+        <w:fldChar w:fldCharType="begin"/>
+      </w:r>
+      <w:r>
+        <w:rPr>
+          <w:lang w:val="en-US"/>
+        </w:rPr>
+        <w:instrText xml:space="preserve"> HYPERLINK "https://www.thymeleaf.org/" </w:instrText>
+      </w:r>
+      <w:r>
+        <w:fldChar w:fldCharType="separate"/>
+      </w:r>
+      <w:r>
+        <w:rPr>
+          <w:rStyle w:val="a4"/>
+          <w:lang w:val="en-US"/>
+        </w:rPr>
+        <w:t>https://www.thymeleaf.org/</w:t>
+      </w:r>
+      <w:r>
+        <w:rPr>
+          <w:rStyle w:val="a4"/>
+          <w:lang w:val="en-US"/>
+        </w:rPr>
+        <w:fldChar w:fldCharType="end"/>
+      </w:r>
+    </w:p>
+    <w:p>
+      <w:pPr>
+        <w:pStyle w:val="a3"/>
         <w:numPr>
           <w:ilvl w:val="0"/>
           <w:numId w:val="2"/>
@@ -591,19 +622,36 @@
         </w:rPr>
         <w:t xml:space="preserve"> </w:t>
       </w:r>
-      <w:hyperlink r:id="rId10" w:history="1">
-        <w:r>
-          <w:rPr>
-            <w:rStyle w:val="Hyperlink"/>
-            <w:lang w:val="en-US"/>
-          </w:rPr>
-          <w:t>https://www.getpostman.com/</w:t>
-        </w:r>
-      </w:hyperlink>
-    </w:p>
-    <w:p>
-      <w:pPr>
-        <w:pStyle w:val="ListParagraph"/>
+      <w:r>
+        <w:fldChar w:fldCharType="begin"/>
+      </w:r>
+      <w:r>
+        <w:rPr>
+          <w:lang w:val="en-US"/>
+        </w:rPr>
+        <w:instrText xml:space="preserve"> HYPERLINK "https://www.getpostman.com/" </w:instrText>
+      </w:r>
+      <w:r>
+        <w:fldChar w:fldCharType="separate"/>
+      </w:r>
+      <w:r>
+        <w:rPr>
+          <w:rStyle w:val="a4"/>
+          <w:lang w:val="en-US"/>
+        </w:rPr>
+        <w:t>https://www.getpostman.com/</w:t>
+      </w:r>
+      <w:r>
+        <w:rPr>
+          <w:rStyle w:val="a4"/>
+          <w:lang w:val="en-US"/>
+        </w:rPr>
+        <w:fldChar w:fldCharType="end"/>
+      </w:r>
+    </w:p>
+    <w:p>
+      <w:pPr>
+        <w:pStyle w:val="a3"/>
         <w:numPr>
           <w:ilvl w:val="0"/>
           <w:numId w:val="2"/>
@@ -636,19 +684,36 @@
         </w:rPr>
         <w:t xml:space="preserve"> </w:t>
       </w:r>
-      <w:hyperlink r:id="rId11" w:history="1">
-        <w:r>
-          <w:rPr>
-            <w:rStyle w:val="Hyperlink"/>
-            <w:lang w:val="en-US"/>
-          </w:rPr>
-          <w:t>https://maven.apache.org/</w:t>
-        </w:r>
-      </w:hyperlink>
-    </w:p>
-    <w:p>
-      <w:pPr>
-        <w:pStyle w:val="ListParagraph"/>
+      <w:r>
+        <w:fldChar w:fldCharType="begin"/>
+      </w:r>
+      <w:r>
+        <w:rPr>
+          <w:lang w:val="en-US"/>
+        </w:rPr>
+        <w:instrText xml:space="preserve"> HYPERLINK "https://maven.apache.org/" </w:instrText>
+      </w:r>
+      <w:r>
+        <w:fldChar w:fldCharType="separate"/>
+      </w:r>
+      <w:r>
+        <w:rPr>
+          <w:rStyle w:val="a4"/>
+          <w:lang w:val="en-US"/>
+        </w:rPr>
+        <w:t>https://maven.apache.org/</w:t>
+      </w:r>
+      <w:r>
+        <w:rPr>
+          <w:rStyle w:val="a4"/>
+          <w:lang w:val="en-US"/>
+        </w:rPr>
+        <w:fldChar w:fldCharType="end"/>
+      </w:r>
+    </w:p>
+    <w:p>
+      <w:pPr>
+        <w:pStyle w:val="a3"/>
         <w:numPr>
           <w:ilvl w:val="0"/>
           <w:numId w:val="2"/>
@@ -672,19 +737,36 @@
         </w:rPr>
         <w:t xml:space="preserve">Java 8 SE documentation - </w:t>
       </w:r>
-      <w:hyperlink r:id="rId12" w:history="1">
-        <w:r>
-          <w:rPr>
-            <w:rStyle w:val="Hyperlink"/>
-            <w:lang w:val="en-US"/>
-          </w:rPr>
-          <w:t>https://docs.oracle.com/javase/8/docs/</w:t>
-        </w:r>
-      </w:hyperlink>
-    </w:p>
-    <w:p>
-      <w:pPr>
-        <w:pStyle w:val="ListParagraph"/>
+      <w:r>
+        <w:fldChar w:fldCharType="begin"/>
+      </w:r>
+      <w:r>
+        <w:rPr>
+          <w:lang w:val="en-US"/>
+        </w:rPr>
+        <w:instrText xml:space="preserve"> HYPERLINK "https://docs.oracle.com/javase/8/docs/" </w:instrText>
+      </w:r>
+      <w:r>
+        <w:fldChar w:fldCharType="separate"/>
+      </w:r>
+      <w:r>
+        <w:rPr>
+          <w:rStyle w:val="a4"/>
+          <w:lang w:val="en-US"/>
+        </w:rPr>
+        <w:t>https://docs.oracle.com/javase/8/docs/</w:t>
+      </w:r>
+      <w:r>
+        <w:rPr>
+          <w:rStyle w:val="a4"/>
+          <w:lang w:val="en-US"/>
+        </w:rPr>
+        <w:fldChar w:fldCharType="end"/>
+      </w:r>
+    </w:p>
+    <w:p>
+      <w:pPr>
+        <w:pStyle w:val="a3"/>
         <w:numPr>
           <w:ilvl w:val="0"/>
           <w:numId w:val="2"/>
@@ -717,15 +799,32 @@
         </w:rPr>
         <w:t xml:space="preserve"> </w:t>
       </w:r>
-      <w:hyperlink r:id="rId13" w:history="1">
-        <w:r>
-          <w:rPr>
-            <w:rStyle w:val="Hyperlink"/>
-            <w:lang w:val="en-US"/>
-          </w:rPr>
-          <w:t>https://tools.ietf.org/html/rfc2616</w:t>
-        </w:r>
-      </w:hyperlink>
+      <w:r>
+        <w:fldChar w:fldCharType="begin"/>
+      </w:r>
+      <w:r>
+        <w:rPr>
+          <w:lang w:val="en-US"/>
+        </w:rPr>
+        <w:instrText xml:space="preserve"> HYPERLINK "https://tools.ietf.org/html/rfc2616" </w:instrText>
+      </w:r>
+      <w:r>
+        <w:fldChar w:fldCharType="separate"/>
+      </w:r>
+      <w:r>
+        <w:rPr>
+          <w:rStyle w:val="a4"/>
+          <w:lang w:val="en-US"/>
+        </w:rPr>
+        <w:t>https://tools.ietf.org/html/rfc2616</w:t>
+      </w:r>
+      <w:r>
+        <w:rPr>
+          <w:rStyle w:val="a4"/>
+          <w:lang w:val="en-US"/>
+        </w:rPr>
+        <w:fldChar w:fldCharType="end"/>
+      </w:r>
     </w:p>
     <w:p>
       <w:pPr>
@@ -771,18 +870,7 @@
           <w:szCs w:val="24"/>
           <w:lang w:val="en-US"/>
         </w:rPr>
-        <w:t>Th</w:t>
-      </w:r>
-      <w:bookmarkStart w:id="0" w:name="_GoBack"/>
-      <w:bookmarkEnd w:id="0"/>
-      <w:r>
-        <w:rPr>
-          <w:rFonts w:ascii="Times New Roman" w:hAnsi="Times New Roman" w:cs="Times New Roman"/>
-          <w:sz w:val="24"/>
-          <w:szCs w:val="24"/>
-          <w:lang w:val="en-US"/>
-        </w:rPr>
-        <w:t>ymeleaf</w:t>
+        <w:t>Thymeleaf</w:t>
       </w:r>
       <w:proofErr w:type="spellEnd"/>
       <w:r>
@@ -812,7 +900,7 @@
     </w:p>
     <w:p>
       <w:pPr>
-        <w:pStyle w:val="ListParagraph"/>
+        <w:pStyle w:val="a3"/>
         <w:numPr>
           <w:ilvl w:val="0"/>
           <w:numId w:val="3"/>
@@ -822,13 +910,15 @@
           <w:rFonts w:ascii="Times New Roman" w:hAnsi="Times New Roman" w:cs="Times New Roman"/>
           <w:sz w:val="24"/>
           <w:szCs w:val="24"/>
-        </w:rPr>
-      </w:pPr>
-      <w:r>
-        <w:rPr>
-          <w:rFonts w:ascii="Times New Roman" w:hAnsi="Times New Roman" w:cs="Times New Roman"/>
-          <w:sz w:val="24"/>
-          <w:szCs w:val="24"/>
+          <w:highlight w:val="yellow"/>
+        </w:rPr>
+      </w:pPr>
+      <w:r>
+        <w:rPr>
+          <w:rFonts w:ascii="Times New Roman" w:hAnsi="Times New Roman" w:cs="Times New Roman"/>
+          <w:sz w:val="24"/>
+          <w:szCs w:val="24"/>
+          <w:highlight w:val="yellow"/>
         </w:rPr>
         <w:t xml:space="preserve">Реализовать форму для записи данных о пользователе, содержащую фамилию, имя, отчество, возраст, уровень зарплаты, адрес электронной почты и место работы. Данные должны записываться в файл в выбранном вами формате. Для простоты можно считать, что файл создан на </w:t>
       </w:r>
@@ -837,6 +927,7 @@
           <w:rFonts w:ascii="Times New Roman" w:hAnsi="Times New Roman" w:cs="Times New Roman"/>
           <w:sz w:val="24"/>
           <w:szCs w:val="24"/>
+          <w:highlight w:val="yellow"/>
           <w:lang w:val="en-US"/>
         </w:rPr>
         <w:t>backend</w:t>
@@ -846,6 +937,7 @@
           <w:rFonts w:ascii="Times New Roman" w:hAnsi="Times New Roman" w:cs="Times New Roman"/>
           <w:sz w:val="24"/>
           <w:szCs w:val="24"/>
+          <w:highlight w:val="yellow"/>
         </w:rPr>
         <w:t xml:space="preserve"> </w:t>
       </w:r>
@@ -854,6 +946,7 @@
           <w:rFonts w:ascii="Times New Roman" w:hAnsi="Times New Roman" w:cs="Times New Roman"/>
           <w:sz w:val="24"/>
           <w:szCs w:val="24"/>
+          <w:highlight w:val="yellow"/>
           <w:lang w:val="en-US"/>
         </w:rPr>
         <w:t>e</w:t>
@@ -863,16 +956,9 @@
           <w:rFonts w:ascii="Times New Roman" w:hAnsi="Times New Roman" w:cs="Times New Roman"/>
           <w:sz w:val="24"/>
           <w:szCs w:val="24"/>
-        </w:rPr>
-        <w:t xml:space="preserve"> </w:t>
-      </w:r>
-      <w:r>
-        <w:rPr>
-          <w:rFonts w:ascii="Times New Roman" w:hAnsi="Times New Roman" w:cs="Times New Roman"/>
-          <w:sz w:val="24"/>
-          <w:szCs w:val="24"/>
-        </w:rPr>
-        <w:t xml:space="preserve">и находится в </w:t>
+          <w:highlight w:val="yellow"/>
+        </w:rPr>
+        <w:t xml:space="preserve"> и находится в </w:t>
       </w:r>
       <w:proofErr w:type="spellStart"/>
       <w:r>
@@ -880,6 +966,7 @@
           <w:rFonts w:ascii="Times New Roman" w:hAnsi="Times New Roman" w:cs="Times New Roman"/>
           <w:sz w:val="24"/>
           <w:szCs w:val="24"/>
+          <w:highlight w:val="yellow"/>
           <w:lang w:val="en-US"/>
         </w:rPr>
         <w:t>classpath</w:t>
@@ -890,21 +977,14 @@
           <w:rFonts w:ascii="Times New Roman" w:hAnsi="Times New Roman" w:cs="Times New Roman"/>
           <w:sz w:val="24"/>
           <w:szCs w:val="24"/>
-        </w:rPr>
-        <w:t xml:space="preserve"> </w:t>
-      </w:r>
-      <w:r>
-        <w:rPr>
-          <w:rFonts w:ascii="Times New Roman" w:hAnsi="Times New Roman" w:cs="Times New Roman"/>
-          <w:sz w:val="24"/>
-          <w:szCs w:val="24"/>
-        </w:rPr>
-        <w:t>вашего приложения. Формат хранения записей может быть произвольным.</w:t>
-      </w:r>
-    </w:p>
-    <w:p>
-      <w:pPr>
-        <w:pStyle w:val="ListParagraph"/>
+          <w:highlight w:val="yellow"/>
+        </w:rPr>
+        <w:t xml:space="preserve"> вашего приложения. Формат хранения записей может быть произвольным.</w:t>
+      </w:r>
+    </w:p>
+    <w:p>
+      <w:pPr>
+        <w:pStyle w:val="a3"/>
         <w:numPr>
           <w:ilvl w:val="0"/>
           <w:numId w:val="3"/>
@@ -922,43 +1002,7 @@
           <w:sz w:val="24"/>
           <w:szCs w:val="24"/>
         </w:rPr>
-        <w:t xml:space="preserve">Необходимо выполнять простейшую </w:t>
-      </w:r>
-      <w:proofErr w:type="spellStart"/>
-      <w:r>
-        <w:rPr>
-          <w:rFonts w:ascii="Times New Roman" w:hAnsi="Times New Roman" w:cs="Times New Roman"/>
-          <w:sz w:val="24"/>
-          <w:szCs w:val="24"/>
-        </w:rPr>
-        <w:t>валидацию</w:t>
-      </w:r>
-      <w:proofErr w:type="spellEnd"/>
-      <w:r>
-        <w:rPr>
-          <w:rFonts w:ascii="Times New Roman" w:hAnsi="Times New Roman" w:cs="Times New Roman"/>
-          <w:sz w:val="24"/>
-          <w:szCs w:val="24"/>
-        </w:rPr>
-        <w:t xml:space="preserve"> входных данных. Критерии </w:t>
-      </w:r>
-      <w:proofErr w:type="spellStart"/>
-      <w:r>
-        <w:rPr>
-          <w:rFonts w:ascii="Times New Roman" w:hAnsi="Times New Roman" w:cs="Times New Roman"/>
-          <w:sz w:val="24"/>
-          <w:szCs w:val="24"/>
-        </w:rPr>
-        <w:t>валидации</w:t>
-      </w:r>
-      <w:proofErr w:type="spellEnd"/>
-      <w:r>
-        <w:rPr>
-          <w:rFonts w:ascii="Times New Roman" w:hAnsi="Times New Roman" w:cs="Times New Roman"/>
-          <w:sz w:val="24"/>
-          <w:szCs w:val="24"/>
-        </w:rPr>
-        <w:t xml:space="preserve"> придумать самостоятельно. Но не менее чем для двух полей.</w:t>
+        <w:t>Необходимо выполнять простейшую валидацию входных данных. Критерии валидации придумать самостоятельно. Но не менее чем для двух полей.</w:t>
       </w:r>
       <w:r>
         <w:rPr>
@@ -971,7 +1015,7 @@
     </w:p>
     <w:p>
       <w:pPr>
-        <w:pStyle w:val="ListParagraph"/>
+        <w:pStyle w:val="a3"/>
         <w:numPr>
           <w:ilvl w:val="0"/>
           <w:numId w:val="3"/>
@@ -981,13 +1025,15 @@
           <w:rFonts w:ascii="Times New Roman" w:hAnsi="Times New Roman" w:cs="Times New Roman"/>
           <w:sz w:val="24"/>
           <w:szCs w:val="24"/>
-        </w:rPr>
-      </w:pPr>
-      <w:r>
-        <w:rPr>
-          <w:rFonts w:ascii="Times New Roman" w:hAnsi="Times New Roman" w:cs="Times New Roman"/>
-          <w:sz w:val="24"/>
-          <w:szCs w:val="24"/>
+          <w:highlight w:val="yellow"/>
+        </w:rPr>
+      </w:pPr>
+      <w:r>
+        <w:rPr>
+          <w:rFonts w:ascii="Times New Roman" w:hAnsi="Times New Roman" w:cs="Times New Roman"/>
+          <w:sz w:val="24"/>
+          <w:szCs w:val="24"/>
+          <w:highlight w:val="yellow"/>
         </w:rPr>
         <w:t xml:space="preserve">Обеспечить возможность получения данных о пользователе </w:t>
       </w:r>
@@ -996,6 +1042,7 @@
           <w:rFonts w:ascii="Times New Roman" w:hAnsi="Times New Roman" w:cs="Times New Roman"/>
           <w:sz w:val="24"/>
           <w:szCs w:val="24"/>
+          <w:highlight w:val="yellow"/>
         </w:rPr>
         <w:t xml:space="preserve">по фамилии и имени. Если пользователь </w:t>
       </w:r>
@@ -1004,6 +1051,7 @@
           <w:rFonts w:ascii="Times New Roman" w:hAnsi="Times New Roman" w:cs="Times New Roman"/>
           <w:sz w:val="24"/>
           <w:szCs w:val="24"/>
+          <w:highlight w:val="yellow"/>
         </w:rPr>
         <w:t>найден,</w:t>
       </w:r>
@@ -1012,6 +1060,7 @@
           <w:rFonts w:ascii="Times New Roman" w:hAnsi="Times New Roman" w:cs="Times New Roman"/>
           <w:sz w:val="24"/>
           <w:szCs w:val="24"/>
+          <w:highlight w:val="yellow"/>
         </w:rPr>
         <w:t xml:space="preserve"> то дополнительно к выводимой информации добавить текущее время и имя браузера (</w:t>
       </w:r>
@@ -1020,6 +1069,7 @@
           <w:rFonts w:ascii="Times New Roman" w:hAnsi="Times New Roman" w:cs="Times New Roman"/>
           <w:sz w:val="24"/>
           <w:szCs w:val="24"/>
+          <w:highlight w:val="yellow"/>
           <w:lang w:val="en-US"/>
         </w:rPr>
         <w:t>user</w:t>
@@ -1029,6 +1079,7 @@
           <w:rFonts w:ascii="Times New Roman" w:hAnsi="Times New Roman" w:cs="Times New Roman"/>
           <w:sz w:val="24"/>
           <w:szCs w:val="24"/>
+          <w:highlight w:val="yellow"/>
         </w:rPr>
         <w:t>-</w:t>
       </w:r>
@@ -1037,6 +1088,7 @@
           <w:rFonts w:ascii="Times New Roman" w:hAnsi="Times New Roman" w:cs="Times New Roman"/>
           <w:sz w:val="24"/>
           <w:szCs w:val="24"/>
+          <w:highlight w:val="yellow"/>
           <w:lang w:val="en-US"/>
         </w:rPr>
         <w:t>agent</w:t>
@@ -1046,6 +1098,7 @@
           <w:rFonts w:ascii="Times New Roman" w:hAnsi="Times New Roman" w:cs="Times New Roman"/>
           <w:sz w:val="24"/>
           <w:szCs w:val="24"/>
+          <w:highlight w:val="yellow"/>
         </w:rPr>
         <w:t>) с которого был выполнен запрос. Если такого пользователя нет в файле</w:t>
       </w:r>
@@ -1054,6 +1107,7 @@
           <w:rFonts w:ascii="Times New Roman" w:hAnsi="Times New Roman" w:cs="Times New Roman"/>
           <w:sz w:val="24"/>
           <w:szCs w:val="24"/>
+          <w:highlight w:val="yellow"/>
         </w:rPr>
         <w:t>,</w:t>
       </w:r>
@@ -1062,6 +1116,7 @@
           <w:rFonts w:ascii="Times New Roman" w:hAnsi="Times New Roman" w:cs="Times New Roman"/>
           <w:sz w:val="24"/>
           <w:szCs w:val="24"/>
+          <w:highlight w:val="yellow"/>
         </w:rPr>
         <w:t xml:space="preserve"> то выполнить переадресацию (</w:t>
       </w:r>
@@ -1070,6 +1125,7 @@
           <w:rFonts w:ascii="Times New Roman" w:hAnsi="Times New Roman" w:cs="Times New Roman"/>
           <w:sz w:val="24"/>
           <w:szCs w:val="24"/>
+          <w:highlight w:val="yellow"/>
           <w:lang w:val="en-US"/>
         </w:rPr>
         <w:t>redirect</w:t>
@@ -1079,6 +1135,7 @@
           <w:rFonts w:ascii="Times New Roman" w:hAnsi="Times New Roman" w:cs="Times New Roman"/>
           <w:sz w:val="24"/>
           <w:szCs w:val="24"/>
+          <w:highlight w:val="yellow"/>
         </w:rPr>
         <w:t xml:space="preserve">) на страницу с сообщением что пользователь не найден. Либо вернуть подходящий для данного случая статус код (см. </w:t>
       </w:r>
@@ -1087,6 +1144,7 @@
           <w:rFonts w:ascii="Times New Roman" w:hAnsi="Times New Roman" w:cs="Times New Roman"/>
           <w:sz w:val="24"/>
           <w:szCs w:val="24"/>
+          <w:highlight w:val="yellow"/>
           <w:lang w:val="en-US"/>
         </w:rPr>
         <w:t>HTTP</w:t>
@@ -1096,6 +1154,7 @@
           <w:rFonts w:ascii="Times New Roman" w:hAnsi="Times New Roman" w:cs="Times New Roman"/>
           <w:sz w:val="24"/>
           <w:szCs w:val="24"/>
+          <w:highlight w:val="yellow"/>
         </w:rPr>
         <w:t xml:space="preserve"> </w:t>
       </w:r>
@@ -1104,6 +1163,7 @@
           <w:rFonts w:ascii="Times New Roman" w:hAnsi="Times New Roman" w:cs="Times New Roman"/>
           <w:sz w:val="24"/>
           <w:szCs w:val="24"/>
+          <w:highlight w:val="yellow"/>
           <w:lang w:val="en-US"/>
         </w:rPr>
         <w:t>protocol</w:t>
@@ -1113,6 +1173,7 @@
           <w:rFonts w:ascii="Times New Roman" w:hAnsi="Times New Roman" w:cs="Times New Roman"/>
           <w:sz w:val="24"/>
           <w:szCs w:val="24"/>
+          <w:highlight w:val="yellow"/>
         </w:rPr>
         <w:t xml:space="preserve"> </w:t>
       </w:r>
@@ -1121,6 +1182,7 @@
           <w:rFonts w:ascii="Times New Roman" w:hAnsi="Times New Roman" w:cs="Times New Roman"/>
           <w:sz w:val="24"/>
           <w:szCs w:val="24"/>
+          <w:highlight w:val="yellow"/>
           <w:lang w:val="en-US"/>
         </w:rPr>
         <w:t>RFC</w:t>
@@ -1130,6 +1192,7 @@
           <w:rFonts w:ascii="Times New Roman" w:hAnsi="Times New Roman" w:cs="Times New Roman"/>
           <w:sz w:val="24"/>
           <w:szCs w:val="24"/>
+          <w:highlight w:val="yellow"/>
         </w:rPr>
         <w:t xml:space="preserve"> </w:t>
       </w:r>
@@ -1138,6 +1201,7 @@
           <w:rFonts w:ascii="Times New Roman" w:hAnsi="Times New Roman" w:cs="Times New Roman"/>
           <w:sz w:val="24"/>
           <w:szCs w:val="24"/>
+          <w:highlight w:val="yellow"/>
           <w:lang w:val="en-US"/>
         </w:rPr>
         <w:t>document</w:t>
@@ -1147,24 +1211,9 @@
           <w:rFonts w:ascii="Times New Roman" w:hAnsi="Times New Roman" w:cs="Times New Roman"/>
           <w:sz w:val="24"/>
           <w:szCs w:val="24"/>
-        </w:rPr>
-        <w:t>)</w:t>
-      </w:r>
-      <w:r>
-        <w:rPr>
-          <w:rFonts w:ascii="Times New Roman" w:hAnsi="Times New Roman" w:cs="Times New Roman"/>
-          <w:sz w:val="24"/>
-          <w:szCs w:val="24"/>
-        </w:rPr>
-        <w:t xml:space="preserve"> </w:t>
-      </w:r>
-      <w:r>
-        <w:rPr>
-          <w:rFonts w:ascii="Times New Roman" w:hAnsi="Times New Roman" w:cs="Times New Roman"/>
-          <w:sz w:val="24"/>
-          <w:szCs w:val="24"/>
-        </w:rPr>
-        <w:t xml:space="preserve">используя </w:t>
+          <w:highlight w:val="yellow"/>
+        </w:rPr>
+        <w:t xml:space="preserve">) используя </w:t>
       </w:r>
       <w:proofErr w:type="spellStart"/>
       <w:r>
@@ -1172,6 +1221,7 @@
           <w:rFonts w:ascii="Times New Roman" w:hAnsi="Times New Roman" w:cs="Times New Roman"/>
           <w:sz w:val="24"/>
           <w:szCs w:val="24"/>
+          <w:highlight w:val="yellow"/>
           <w:lang w:val="en-US"/>
         </w:rPr>
         <w:t>ResponseEntity</w:t>
@@ -1182,21 +1232,14 @@
           <w:rFonts w:ascii="Times New Roman" w:hAnsi="Times New Roman" w:cs="Times New Roman"/>
           <w:sz w:val="24"/>
           <w:szCs w:val="24"/>
-        </w:rPr>
-        <w:t xml:space="preserve"> </w:t>
-      </w:r>
-      <w:r>
-        <w:rPr>
-          <w:rFonts w:ascii="Times New Roman" w:hAnsi="Times New Roman" w:cs="Times New Roman"/>
-          <w:sz w:val="24"/>
-          <w:szCs w:val="24"/>
-        </w:rPr>
-        <w:t>сущность.</w:t>
-      </w:r>
-    </w:p>
-    <w:p>
-      <w:pPr>
-        <w:pStyle w:val="ListParagraph"/>
+          <w:highlight w:val="yellow"/>
+        </w:rPr>
+        <w:t xml:space="preserve"> сущность.</w:t>
+      </w:r>
+    </w:p>
+    <w:p>
+      <w:pPr>
+        <w:pStyle w:val="a3"/>
         <w:numPr>
           <w:ilvl w:val="0"/>
           <w:numId w:val="3"/>
@@ -1206,13 +1249,15 @@
           <w:rFonts w:ascii="Times New Roman" w:hAnsi="Times New Roman" w:cs="Times New Roman"/>
           <w:sz w:val="24"/>
           <w:szCs w:val="24"/>
-        </w:rPr>
-      </w:pPr>
-      <w:r>
-        <w:rPr>
-          <w:rFonts w:ascii="Times New Roman" w:hAnsi="Times New Roman" w:cs="Times New Roman"/>
-          <w:sz w:val="24"/>
-          <w:szCs w:val="24"/>
+          <w:highlight w:val="yellow"/>
+        </w:rPr>
+      </w:pPr>
+      <w:r>
+        <w:rPr>
+          <w:rFonts w:ascii="Times New Roman" w:hAnsi="Times New Roman" w:cs="Times New Roman"/>
+          <w:sz w:val="24"/>
+          <w:szCs w:val="24"/>
+          <w:highlight w:val="yellow"/>
         </w:rPr>
         <w:t xml:space="preserve">Реализовать возможность загрузки данных о </w:t>
       </w:r>
@@ -1221,6 +1266,7 @@
           <w:rFonts w:ascii="Times New Roman" w:hAnsi="Times New Roman" w:cs="Times New Roman"/>
           <w:sz w:val="24"/>
           <w:szCs w:val="24"/>
+          <w:highlight w:val="yellow"/>
         </w:rPr>
         <w:t>пользователе</w:t>
       </w:r>
@@ -1229,6 +1275,7 @@
           <w:rFonts w:ascii="Times New Roman" w:hAnsi="Times New Roman" w:cs="Times New Roman"/>
           <w:sz w:val="24"/>
           <w:szCs w:val="24"/>
+          <w:highlight w:val="yellow"/>
         </w:rPr>
         <w:t xml:space="preserve"> из внешнего файла (</w:t>
       </w:r>
@@ -1237,6 +1284,7 @@
           <w:rFonts w:ascii="Times New Roman" w:hAnsi="Times New Roman" w:cs="Times New Roman"/>
           <w:sz w:val="24"/>
           <w:szCs w:val="24"/>
+          <w:highlight w:val="yellow"/>
           <w:lang w:val="en-US"/>
         </w:rPr>
         <w:t>file</w:t>
@@ -1246,6 +1294,7 @@
           <w:rFonts w:ascii="Times New Roman" w:hAnsi="Times New Roman" w:cs="Times New Roman"/>
           <w:sz w:val="24"/>
           <w:szCs w:val="24"/>
+          <w:highlight w:val="yellow"/>
         </w:rPr>
         <w:t xml:space="preserve"> </w:t>
       </w:r>
@@ -1254,6 +1303,7 @@
           <w:rFonts w:ascii="Times New Roman" w:hAnsi="Times New Roman" w:cs="Times New Roman"/>
           <w:sz w:val="24"/>
           <w:szCs w:val="24"/>
+          <w:highlight w:val="yellow"/>
           <w:lang w:val="en-US"/>
         </w:rPr>
         <w:t>upload</w:t>
@@ -1263,13 +1313,14 @@
           <w:rFonts w:ascii="Times New Roman" w:hAnsi="Times New Roman" w:cs="Times New Roman"/>
           <w:sz w:val="24"/>
           <w:szCs w:val="24"/>
+          <w:highlight w:val="yellow"/>
         </w:rPr>
         <w:t>).</w:t>
       </w:r>
     </w:p>
     <w:p>
       <w:pPr>
-        <w:pStyle w:val="ListParagraph"/>
+        <w:pStyle w:val="a3"/>
         <w:numPr>
           <w:ilvl w:val="0"/>
           <w:numId w:val="3"/>
@@ -1279,13 +1330,15 @@
           <w:rFonts w:ascii="Times New Roman" w:hAnsi="Times New Roman" w:cs="Times New Roman"/>
           <w:sz w:val="24"/>
           <w:szCs w:val="24"/>
-        </w:rPr>
-      </w:pPr>
-      <w:r>
-        <w:rPr>
-          <w:rFonts w:ascii="Times New Roman" w:hAnsi="Times New Roman" w:cs="Times New Roman"/>
-          <w:sz w:val="24"/>
-          <w:szCs w:val="24"/>
+          <w:highlight w:val="yellow"/>
+        </w:rPr>
+      </w:pPr>
+      <w:r>
+        <w:rPr>
+          <w:rFonts w:ascii="Times New Roman" w:hAnsi="Times New Roman" w:cs="Times New Roman"/>
+          <w:sz w:val="24"/>
+          <w:szCs w:val="24"/>
+          <w:highlight w:val="yellow"/>
         </w:rPr>
         <w:t xml:space="preserve">Реализовать возможность отправки текстового сообщения на почту пользователя. </w:t>
       </w:r>
@@ -1294,6 +1347,7 @@
           <w:rFonts w:ascii="Times New Roman" w:hAnsi="Times New Roman" w:cs="Times New Roman"/>
           <w:sz w:val="24"/>
           <w:szCs w:val="24"/>
+          <w:highlight w:val="yellow"/>
         </w:rPr>
         <w:t xml:space="preserve">  </w:t>
       </w:r>
@@ -1302,6 +1356,7 @@
           <w:rFonts w:ascii="Times New Roman" w:hAnsi="Times New Roman" w:cs="Times New Roman"/>
           <w:sz w:val="24"/>
           <w:szCs w:val="24"/>
+          <w:highlight w:val="yellow"/>
         </w:rPr>
         <w:t xml:space="preserve">  </w:t>
       </w:r>
@@ -1326,7 +1381,7 @@
       </w:r>
     </w:p>
     <w:sectPr>
-      <w:footerReference w:type="default" r:id="rId14"/>
+      <w:footerReference w:type="default" r:id="rId7"/>
       <w:pgSz w:w="11906" w:h="16838"/>
       <w:pgMar w:top="851" w:right="850" w:bottom="1134" w:left="1134" w:header="708" w:footer="708" w:gutter="0"/>
       <w:cols w:space="708"/>
@@ -1337,7 +1392,7 @@
 </file>
 
 <file path=word/endnotes.xml><?xml version="1.0" encoding="utf-8"?>
-<w:endnotes xmlns:wpc="http://schemas.microsoft.com/office/word/2010/wordprocessingCanvas" xmlns:cx="http://schemas.microsoft.com/office/drawing/2014/chartex" xmlns:cx1="http://schemas.microsoft.com/office/drawing/2015/9/8/chartex" xmlns:mc="http://schemas.openxmlformats.org/markup-compatibility/2006" xmlns:o="urn:schemas-microsoft-com:office:office" xmlns:r="http://schemas.openxmlformats.org/officeDocument/2006/relationships" xmlns:m="http://schemas.openxmlformats.org/officeDocument/2006/math" xmlns:v="urn:schemas-microsoft-com:vml" xmlns:wp14="http://schemas.microsoft.com/office/word/2010/wordprocessingDrawing" xmlns:wp="http://schemas.openxmlformats.org/drawingml/2006/wordprocessingDrawing" xmlns:w10="urn:schemas-microsoft-com:office:word" xmlns:w="http://schemas.openxmlformats.org/wordprocessingml/2006/main" xmlns:w14="http://schemas.microsoft.com/office/word/2010/wordml" xmlns:w15="http://schemas.microsoft.com/office/word/2012/wordml" xmlns:w16se="http://schemas.microsoft.com/office/word/2015/wordml/symex" xmlns:wpg="http://schemas.microsoft.com/office/word/2010/wordprocessingGroup" xmlns:wpi="http://schemas.microsoft.com/office/word/2010/wordprocessingInk" xmlns:wne="http://schemas.microsoft.com/office/word/2006/wordml" xmlns:wps="http://schemas.microsoft.com/office/word/2010/wordprocessingShape" mc:Ignorable="w14 w15 w16se wp14">
+<w:endnotes xmlns:wpc="http://schemas.microsoft.com/office/word/2010/wordprocessingCanvas" xmlns:cx="http://schemas.microsoft.com/office/drawing/2014/chartex" xmlns:cx1="http://schemas.microsoft.com/office/drawing/2015/9/8/chartex" xmlns:cx2="http://schemas.microsoft.com/office/drawing/2015/10/21/chartex" xmlns:cx3="http://schemas.microsoft.com/office/drawing/2016/5/9/chartex" xmlns:cx4="http://schemas.microsoft.com/office/drawing/2016/5/10/chartex" xmlns:cx5="http://schemas.microsoft.com/office/drawing/2016/5/11/chartex" xmlns:cx6="http://schemas.microsoft.com/office/drawing/2016/5/12/chartex" xmlns:cx7="http://schemas.microsoft.com/office/drawing/2016/5/13/chartex" xmlns:cx8="http://schemas.microsoft.com/office/drawing/2016/5/14/chartex" xmlns:mc="http://schemas.openxmlformats.org/markup-compatibility/2006" xmlns:aink="http://schemas.microsoft.com/office/drawing/2016/ink" xmlns:am3d="http://schemas.microsoft.com/office/drawing/2017/model3d" xmlns:o="urn:schemas-microsoft-com:office:office" xmlns:r="http://schemas.openxmlformats.org/officeDocument/2006/relationships" xmlns:m="http://schemas.openxmlformats.org/officeDocument/2006/math" xmlns:v="urn:schemas-microsoft-com:vml" xmlns:wp14="http://schemas.microsoft.com/office/word/2010/wordprocessingDrawing" xmlns:wp="http://schemas.openxmlformats.org/drawingml/2006/wordprocessingDrawing" xmlns:w10="urn:schemas-microsoft-com:office:word" xmlns:w="http://schemas.openxmlformats.org/wordprocessingml/2006/main" xmlns:w14="http://schemas.microsoft.com/office/word/2010/wordml" xmlns:w15="http://schemas.microsoft.com/office/word/2012/wordml" xmlns:w16cex="http://schemas.microsoft.com/office/word/2018/wordml/cex" xmlns:w16cid="http://schemas.microsoft.com/office/word/2016/wordml/cid" xmlns:w16="http://schemas.microsoft.com/office/word/2018/wordml" xmlns:w16sdtdh="http://schemas.microsoft.com/office/word/2020/wordml/sdtdatahash" xmlns:w16se="http://schemas.microsoft.com/office/word/2015/wordml/symex" xmlns:wpg="http://schemas.microsoft.com/office/word/2010/wordprocessingGroup" xmlns:wpi="http://schemas.microsoft.com/office/word/2010/wordprocessingInk" xmlns:wne="http://schemas.microsoft.com/office/word/2006/wordml" xmlns:wps="http://schemas.microsoft.com/office/word/2010/wordprocessingShape" mc:Ignorable="w14 w15 w16se w16cid w16 w16cex w16sdtdh wp14">
   <w:endnote w:type="separator" w:id="-1">
     <w:p>
       <w:pPr>
@@ -1362,7 +1417,7 @@
 </file>
 
 <file path=word/footer1.xml><?xml version="1.0" encoding="utf-8"?>
-<w:ftr xmlns:wpc="http://schemas.microsoft.com/office/word/2010/wordprocessingCanvas" xmlns:cx="http://schemas.microsoft.com/office/drawing/2014/chartex" xmlns:cx1="http://schemas.microsoft.com/office/drawing/2015/9/8/chartex" xmlns:mc="http://schemas.openxmlformats.org/markup-compatibility/2006" xmlns:o="urn:schemas-microsoft-com:office:office" xmlns:r="http://schemas.openxmlformats.org/officeDocument/2006/relationships" xmlns:m="http://schemas.openxmlformats.org/officeDocument/2006/math" xmlns:v="urn:schemas-microsoft-com:vml" xmlns:wp14="http://schemas.microsoft.com/office/word/2010/wordprocessingDrawing" xmlns:wp="http://schemas.openxmlformats.org/drawingml/2006/wordprocessingDrawing" xmlns:w10="urn:schemas-microsoft-com:office:word" xmlns:w="http://schemas.openxmlformats.org/wordprocessingml/2006/main" xmlns:w14="http://schemas.microsoft.com/office/word/2010/wordml" xmlns:w15="http://schemas.microsoft.com/office/word/2012/wordml" xmlns:w16se="http://schemas.microsoft.com/office/word/2015/wordml/symex" xmlns:wpg="http://schemas.microsoft.com/office/word/2010/wordprocessingGroup" xmlns:wpi="http://schemas.microsoft.com/office/word/2010/wordprocessingInk" xmlns:wne="http://schemas.microsoft.com/office/word/2006/wordml" xmlns:wps="http://schemas.microsoft.com/office/word/2010/wordprocessingShape" mc:Ignorable="w14 w15 w16se wp14">
+<w:ftr xmlns:wpc="http://schemas.microsoft.com/office/word/2010/wordprocessingCanvas" xmlns:cx="http://schemas.microsoft.com/office/drawing/2014/chartex" xmlns:cx1="http://schemas.microsoft.com/office/drawing/2015/9/8/chartex" xmlns:cx2="http://schemas.microsoft.com/office/drawing/2015/10/21/chartex" xmlns:cx3="http://schemas.microsoft.com/office/drawing/2016/5/9/chartex" xmlns:cx4="http://schemas.microsoft.com/office/drawing/2016/5/10/chartex" xmlns:cx5="http://schemas.microsoft.com/office/drawing/2016/5/11/chartex" xmlns:cx6="http://schemas.microsoft.com/office/drawing/2016/5/12/chartex" xmlns:cx7="http://schemas.microsoft.com/office/drawing/2016/5/13/chartex" xmlns:cx8="http://schemas.microsoft.com/office/drawing/2016/5/14/chartex" xmlns:mc="http://schemas.openxmlformats.org/markup-compatibility/2006" xmlns:aink="http://schemas.microsoft.com/office/drawing/2016/ink" xmlns:am3d="http://schemas.microsoft.com/office/drawing/2017/model3d" xmlns:o="urn:schemas-microsoft-com:office:office" xmlns:r="http://schemas.openxmlformats.org/officeDocument/2006/relationships" xmlns:m="http://schemas.openxmlformats.org/officeDocument/2006/math" xmlns:v="urn:schemas-microsoft-com:vml" xmlns:wp14="http://schemas.microsoft.com/office/word/2010/wordprocessingDrawing" xmlns:wp="http://schemas.openxmlformats.org/drawingml/2006/wordprocessingDrawing" xmlns:w10="urn:schemas-microsoft-com:office:word" xmlns:w="http://schemas.openxmlformats.org/wordprocessingml/2006/main" xmlns:w14="http://schemas.microsoft.com/office/word/2010/wordml" xmlns:w15="http://schemas.microsoft.com/office/word/2012/wordml" xmlns:w16cex="http://schemas.microsoft.com/office/word/2018/wordml/cex" xmlns:w16cid="http://schemas.microsoft.com/office/word/2016/wordml/cid" xmlns:w16="http://schemas.microsoft.com/office/word/2018/wordml" xmlns:w16sdtdh="http://schemas.microsoft.com/office/word/2020/wordml/sdtdatahash" xmlns:w16se="http://schemas.microsoft.com/office/word/2015/wordml/symex" xmlns:wpg="http://schemas.microsoft.com/office/word/2010/wordprocessingGroup" xmlns:wpi="http://schemas.microsoft.com/office/word/2010/wordprocessingInk" xmlns:wne="http://schemas.microsoft.com/office/word/2006/wordml" xmlns:wps="http://schemas.microsoft.com/office/word/2010/wordprocessingShape" mc:Ignorable="w14 w15 w16se w16cid w16 w16cex w16sdtdh wp14">
   <w:sdt>
     <w:sdtPr>
       <w:id w:val="2150958"/>
@@ -1375,7 +1430,7 @@
     <w:sdtContent>
       <w:p>
         <w:pPr>
-          <w:pStyle w:val="Footer"/>
+          <w:pStyle w:val="a7"/>
           <w:jc w:val="right"/>
         </w:pPr>
         <w:r>
@@ -1404,14 +1459,14 @@
   </w:sdt>
   <w:p>
     <w:pPr>
-      <w:pStyle w:val="Footer"/>
+      <w:pStyle w:val="a7"/>
     </w:pPr>
   </w:p>
 </w:ftr>
 </file>
 
 <file path=word/footnotes.xml><?xml version="1.0" encoding="utf-8"?>
-<w:footnotes xmlns:wpc="http://schemas.microsoft.com/office/word/2010/wordprocessingCanvas" xmlns:cx="http://schemas.microsoft.com/office/drawing/2014/chartex" xmlns:cx1="http://schemas.microsoft.com/office/drawing/2015/9/8/chartex" xmlns:mc="http://schemas.openxmlformats.org/markup-compatibility/2006" xmlns:o="urn:schemas-microsoft-com:office:office" xmlns:r="http://schemas.openxmlformats.org/officeDocument/2006/relationships" xmlns:m="http://schemas.openxmlformats.org/officeDocument/2006/math" xmlns:v="urn:schemas-microsoft-com:vml" xmlns:wp14="http://schemas.microsoft.com/office/word/2010/wordprocessingDrawing" xmlns:wp="http://schemas.openxmlformats.org/drawingml/2006/wordprocessingDrawing" xmlns:w10="urn:schemas-microsoft-com:office:word" xmlns:w="http://schemas.openxmlformats.org/wordprocessingml/2006/main" xmlns:w14="http://schemas.microsoft.com/office/word/2010/wordml" xmlns:w15="http://schemas.microsoft.com/office/word/2012/wordml" xmlns:w16se="http://schemas.microsoft.com/office/word/2015/wordml/symex" xmlns:wpg="http://schemas.microsoft.com/office/word/2010/wordprocessingGroup" xmlns:wpi="http://schemas.microsoft.com/office/word/2010/wordprocessingInk" xmlns:wne="http://schemas.microsoft.com/office/word/2006/wordml" xmlns:wps="http://schemas.microsoft.com/office/word/2010/wordprocessingShape" mc:Ignorable="w14 w15 w16se wp14">
+<w:footnotes xmlns:wpc="http://schemas.microsoft.com/office/word/2010/wordprocessingCanvas" xmlns:cx="http://schemas.microsoft.com/office/drawing/2014/chartex" xmlns:cx1="http://schemas.microsoft.com/office/drawing/2015/9/8/chartex" xmlns:cx2="http://schemas.microsoft.com/office/drawing/2015/10/21/chartex" xmlns:cx3="http://schemas.microsoft.com/office/drawing/2016/5/9/chartex" xmlns:cx4="http://schemas.microsoft.com/office/drawing/2016/5/10/chartex" xmlns:cx5="http://schemas.microsoft.com/office/drawing/2016/5/11/chartex" xmlns:cx6="http://schemas.microsoft.com/office/drawing/2016/5/12/chartex" xmlns:cx7="http://schemas.microsoft.com/office/drawing/2016/5/13/chartex" xmlns:cx8="http://schemas.microsoft.com/office/drawing/2016/5/14/chartex" xmlns:mc="http://schemas.openxmlformats.org/markup-compatibility/2006" xmlns:aink="http://schemas.microsoft.com/office/drawing/2016/ink" xmlns:am3d="http://schemas.microsoft.com/office/drawing/2017/model3d" xmlns:o="urn:schemas-microsoft-com:office:office" xmlns:r="http://schemas.openxmlformats.org/officeDocument/2006/relationships" xmlns:m="http://schemas.openxmlformats.org/officeDocument/2006/math" xmlns:v="urn:schemas-microsoft-com:vml" xmlns:wp14="http://schemas.microsoft.com/office/word/2010/wordprocessingDrawing" xmlns:wp="http://schemas.openxmlformats.org/drawingml/2006/wordprocessingDrawing" xmlns:w10="urn:schemas-microsoft-com:office:word" xmlns:w="http://schemas.openxmlformats.org/wordprocessingml/2006/main" xmlns:w14="http://schemas.microsoft.com/office/word/2010/wordml" xmlns:w15="http://schemas.microsoft.com/office/word/2012/wordml" xmlns:w16cex="http://schemas.microsoft.com/office/word/2018/wordml/cex" xmlns:w16cid="http://schemas.microsoft.com/office/word/2016/wordml/cid" xmlns:w16="http://schemas.microsoft.com/office/word/2018/wordml" xmlns:w16sdtdh="http://schemas.microsoft.com/office/word/2020/wordml/sdtdatahash" xmlns:w16se="http://schemas.microsoft.com/office/word/2015/wordml/symex" xmlns:wpg="http://schemas.microsoft.com/office/word/2010/wordprocessingGroup" xmlns:wpi="http://schemas.microsoft.com/office/word/2010/wordprocessingInk" xmlns:wne="http://schemas.microsoft.com/office/word/2006/wordml" xmlns:wps="http://schemas.microsoft.com/office/word/2010/wordprocessingShape" mc:Ignorable="w14 w15 w16se w16cid w16 w16cex w16sdtdh wp14">
   <w:footnote w:type="separator" w:id="-1">
     <w:p>
       <w:pPr>
@@ -1436,7 +1491,7 @@
 </file>
 
 <file path=word/numbering.xml><?xml version="1.0" encoding="utf-8"?>
-<w:numbering xmlns:wpc="http://schemas.microsoft.com/office/word/2010/wordprocessingCanvas" xmlns:cx="http://schemas.microsoft.com/office/drawing/2014/chartex" xmlns:cx1="http://schemas.microsoft.com/office/drawing/2015/9/8/chartex" xmlns:mc="http://schemas.openxmlformats.org/markup-compatibility/2006" xmlns:o="urn:schemas-microsoft-com:office:office" xmlns:r="http://schemas.openxmlformats.org/officeDocument/2006/relationships" xmlns:m="http://schemas.openxmlformats.org/officeDocument/2006/math" xmlns:v="urn:schemas-microsoft-com:vml" xmlns:wp14="http://schemas.microsoft.com/office/word/2010/wordprocessingDrawing" xmlns:wp="http://schemas.openxmlformats.org/drawingml/2006/wordprocessingDrawing" xmlns:w10="urn:schemas-microsoft-com:office:word" xmlns:w="http://schemas.openxmlformats.org/wordprocessingml/2006/main" xmlns:w14="http://schemas.microsoft.com/office/word/2010/wordml" xmlns:w15="http://schemas.microsoft.com/office/word/2012/wordml" xmlns:w16se="http://schemas.microsoft.com/office/word/2015/wordml/symex" xmlns:wpg="http://schemas.microsoft.com/office/word/2010/wordprocessingGroup" xmlns:wpi="http://schemas.microsoft.com/office/word/2010/wordprocessingInk" xmlns:wne="http://schemas.microsoft.com/office/word/2006/wordml" xmlns:wps="http://schemas.microsoft.com/office/word/2010/wordprocessingShape" mc:Ignorable="w14 w15 w16se wp14">
+<w:numbering xmlns:wpc="http://schemas.microsoft.com/office/word/2010/wordprocessingCanvas" xmlns:cx="http://schemas.microsoft.com/office/drawing/2014/chartex" xmlns:cx1="http://schemas.microsoft.com/office/drawing/2015/9/8/chartex" xmlns:cx2="http://schemas.microsoft.com/office/drawing/2015/10/21/chartex" xmlns:cx3="http://schemas.microsoft.com/office/drawing/2016/5/9/chartex" xmlns:cx4="http://schemas.microsoft.com/office/drawing/2016/5/10/chartex" xmlns:cx5="http://schemas.microsoft.com/office/drawing/2016/5/11/chartex" xmlns:cx6="http://schemas.microsoft.com/office/drawing/2016/5/12/chartex" xmlns:cx7="http://schemas.microsoft.com/office/drawing/2016/5/13/chartex" xmlns:cx8="http://schemas.microsoft.com/office/drawing/2016/5/14/chartex" xmlns:mc="http://schemas.openxmlformats.org/markup-compatibility/2006" xmlns:aink="http://schemas.microsoft.com/office/drawing/2016/ink" xmlns:am3d="http://schemas.microsoft.com/office/drawing/2017/model3d" xmlns:o="urn:schemas-microsoft-com:office:office" xmlns:r="http://schemas.openxmlformats.org/officeDocument/2006/relationships" xmlns:m="http://schemas.openxmlformats.org/officeDocument/2006/math" xmlns:v="urn:schemas-microsoft-com:vml" xmlns:wp14="http://schemas.microsoft.com/office/word/2010/wordprocessingDrawing" xmlns:wp="http://schemas.openxmlformats.org/drawingml/2006/wordprocessingDrawing" xmlns:w10="urn:schemas-microsoft-com:office:word" xmlns:w="http://schemas.openxmlformats.org/wordprocessingml/2006/main" xmlns:w14="http://schemas.microsoft.com/office/word/2010/wordml" xmlns:w15="http://schemas.microsoft.com/office/word/2012/wordml" xmlns:w16cex="http://schemas.microsoft.com/office/word/2018/wordml/cex" xmlns:w16cid="http://schemas.microsoft.com/office/word/2016/wordml/cid" xmlns:w16="http://schemas.microsoft.com/office/word/2018/wordml" xmlns:w16sdtdh="http://schemas.microsoft.com/office/word/2020/wordml/sdtdatahash" xmlns:w16se="http://schemas.microsoft.com/office/word/2015/wordml/symex" xmlns:wpg="http://schemas.microsoft.com/office/word/2010/wordprocessingGroup" xmlns:wpi="http://schemas.microsoft.com/office/word/2010/wordprocessingInk" xmlns:wne="http://schemas.microsoft.com/office/word/2006/wordml" xmlns:wps="http://schemas.microsoft.com/office/word/2010/wordprocessingShape" mc:Ignorable="w14 w15 w16se w16cid w16 w16cex w16sdtdh wp14">
   <w:abstractNum w:abstractNumId="0" w15:restartNumberingAfterBreak="0">
     <w:nsid w:val="3E630A3A"/>
     <w:multiLevelType w:val="hybridMultilevel"/>
@@ -1765,7 +1820,7 @@
 </file>
 
 <file path=word/styles.xml><?xml version="1.0" encoding="utf-8"?>
-<w:styles xmlns:mc="http://schemas.openxmlformats.org/markup-compatibility/2006" xmlns:r="http://schemas.openxmlformats.org/officeDocument/2006/relationships" xmlns:w="http://schemas.openxmlformats.org/wordprocessingml/2006/main" xmlns:w14="http://schemas.microsoft.com/office/word/2010/wordml" xmlns:w15="http://schemas.microsoft.com/office/word/2012/wordml" xmlns:w16se="http://schemas.microsoft.com/office/word/2015/wordml/symex" mc:Ignorable="w14 w15 w16se">
+<w:styles xmlns:mc="http://schemas.openxmlformats.org/markup-compatibility/2006" xmlns:r="http://schemas.openxmlformats.org/officeDocument/2006/relationships" xmlns:w="http://schemas.openxmlformats.org/wordprocessingml/2006/main" xmlns:w14="http://schemas.microsoft.com/office/word/2010/wordml" xmlns:w15="http://schemas.microsoft.com/office/word/2012/wordml" xmlns:w16cex="http://schemas.microsoft.com/office/word/2018/wordml/cex" xmlns:w16cid="http://schemas.microsoft.com/office/word/2016/wordml/cid" xmlns:w16="http://schemas.microsoft.com/office/word/2018/wordml" xmlns:w16sdtdh="http://schemas.microsoft.com/office/word/2020/wordml/sdtdatahash" xmlns:w16se="http://schemas.microsoft.com/office/word/2015/wordml/symex" mc:Ignorable="w14 w15 w16se w16cid w16 w16cex w16sdtdh">
   <w:docDefaults>
     <w:rPrDefault>
       <w:rPr>
@@ -1781,7 +1836,7 @@
       </w:pPr>
     </w:pPrDefault>
   </w:docDefaults>
-  <w:latentStyles w:defLockedState="0" w:defUIPriority="99" w:defSemiHidden="0" w:defUnhideWhenUsed="0" w:defQFormat="0" w:count="371">
+  <w:latentStyles w:defLockedState="0" w:defUIPriority="99" w:defSemiHidden="0" w:defUnhideWhenUsed="0" w:defQFormat="0" w:count="376">
     <w:lsdException w:name="Normal" w:uiPriority="0" w:qFormat="1"/>
     <w:lsdException w:name="heading 1" w:uiPriority="9" w:qFormat="1"/>
     <w:lsdException w:name="heading 2" w:semiHidden="1" w:uiPriority="9" w:unhideWhenUsed="1" w:qFormat="1"/>
@@ -1887,7 +1942,6 @@
     <w:lsdException w:name="HTML Sample" w:semiHidden="1" w:unhideWhenUsed="1"/>
     <w:lsdException w:name="HTML Typewriter" w:semiHidden="1" w:unhideWhenUsed="1"/>
     <w:lsdException w:name="HTML Variable" w:semiHidden="1" w:unhideWhenUsed="1"/>
-    <w:lsdException w:name="Normal Table" w:semiHidden="1" w:unhideWhenUsed="1"/>
     <w:lsdException w:name="annotation subject" w:semiHidden="1" w:unhideWhenUsed="1"/>
     <w:lsdException w:name="No List" w:semiHidden="1" w:unhideWhenUsed="1"/>
     <w:lsdException w:name="Outline List 1" w:semiHidden="1" w:unhideWhenUsed="1"/>
@@ -1930,11 +1984,8 @@
     <w:lsdException w:name="Table Contemporary" w:semiHidden="1" w:unhideWhenUsed="1"/>
     <w:lsdException w:name="Table Elegant" w:semiHidden="1" w:unhideWhenUsed="1"/>
     <w:lsdException w:name="Table Professional" w:semiHidden="1" w:unhideWhenUsed="1"/>
-    <w:lsdException w:name="Table Subtle 1" w:semiHidden="1" w:unhideWhenUsed="1"/>
     <w:lsdException w:name="Table Subtle 2" w:semiHidden="1" w:unhideWhenUsed="1"/>
     <w:lsdException w:name="Table Web 1" w:semiHidden="1" w:unhideWhenUsed="1"/>
-    <w:lsdException w:name="Table Web 2" w:semiHidden="1" w:unhideWhenUsed="1"/>
-    <w:lsdException w:name="Table Web 3" w:semiHidden="1" w:unhideWhenUsed="1"/>
     <w:lsdException w:name="Balloon Text" w:semiHidden="1" w:unhideWhenUsed="1"/>
     <w:lsdException w:name="Table Grid" w:uiPriority="59"/>
     <w:lsdException w:name="Table Theme" w:semiHidden="1" w:unhideWhenUsed="1"/>
@@ -2153,19 +2204,24 @@
     <w:lsdException w:name="List Table 5 Dark Accent 6" w:uiPriority="50"/>
     <w:lsdException w:name="List Table 6 Colorful Accent 6" w:uiPriority="51"/>
     <w:lsdException w:name="List Table 7 Colorful Accent 6" w:uiPriority="52"/>
+    <w:lsdException w:name="Mention" w:semiHidden="1" w:unhideWhenUsed="1"/>
+    <w:lsdException w:name="Smart Hyperlink" w:semiHidden="1" w:unhideWhenUsed="1"/>
+    <w:lsdException w:name="Hashtag" w:semiHidden="1" w:unhideWhenUsed="1"/>
+    <w:lsdException w:name="Unresolved Mention" w:semiHidden="1" w:unhideWhenUsed="1"/>
+    <w:lsdException w:name="Smart Link" w:semiHidden="1" w:unhideWhenUsed="1"/>
   </w:latentStyles>
-  <w:style w:type="paragraph" w:default="1" w:styleId="Normal">
+  <w:style w:type="paragraph" w:default="1" w:styleId="a">
     <w:name w:val="Normal"/>
     <w:qFormat/>
     <w:rsid w:val="007B4F59"/>
   </w:style>
-  <w:style w:type="character" w:default="1" w:styleId="DefaultParagraphFont">
+  <w:style w:type="character" w:default="1" w:styleId="a0">
     <w:name w:val="Default Paragraph Font"/>
     <w:uiPriority w:val="1"/>
     <w:semiHidden/>
     <w:unhideWhenUsed/>
   </w:style>
-  <w:style w:type="table" w:default="1" w:styleId="TableNormal">
+  <w:style w:type="table" w:default="1" w:styleId="a1">
     <w:name w:val="Normal Table"/>
     <w:uiPriority w:val="99"/>
     <w:semiHidden/>
@@ -2180,15 +2236,15 @@
       </w:tblCellMar>
     </w:tblPr>
   </w:style>
-  <w:style w:type="numbering" w:default="1" w:styleId="NoList">
+  <w:style w:type="numbering" w:default="1" w:styleId="a2">
     <w:name w:val="No List"/>
     <w:uiPriority w:val="99"/>
     <w:semiHidden/>
     <w:unhideWhenUsed/>
   </w:style>
-  <w:style w:type="paragraph" w:styleId="ListParagraph">
+  <w:style w:type="paragraph" w:styleId="a3">
     <w:name w:val="List Paragraph"/>
-    <w:basedOn w:val="Normal"/>
+    <w:basedOn w:val="a"/>
     <w:uiPriority w:val="34"/>
     <w:qFormat/>
     <w:rsid w:val="004D4B5F"/>
@@ -2197,9 +2253,9 @@
       <w:contextualSpacing/>
     </w:pPr>
   </w:style>
-  <w:style w:type="character" w:styleId="Hyperlink">
+  <w:style w:type="character" w:styleId="a4">
     <w:name w:val="Hyperlink"/>
-    <w:basedOn w:val="DefaultParagraphFont"/>
+    <w:basedOn w:val="a0"/>
     <w:uiPriority w:val="99"/>
     <w:semiHidden/>
     <w:unhideWhenUsed/>
@@ -2209,10 +2265,10 @@
       <w:u w:val="single"/>
     </w:rPr>
   </w:style>
-  <w:style w:type="paragraph" w:styleId="Header">
+  <w:style w:type="paragraph" w:styleId="a5">
     <w:name w:val="header"/>
-    <w:basedOn w:val="Normal"/>
-    <w:link w:val="HeaderChar"/>
+    <w:basedOn w:val="a"/>
+    <w:link w:val="a6"/>
     <w:uiPriority w:val="99"/>
     <w:semiHidden/>
     <w:unhideWhenUsed/>
@@ -2225,18 +2281,18 @@
       <w:spacing w:after="0" w:line="240" w:lineRule="auto"/>
     </w:pPr>
   </w:style>
-  <w:style w:type="character" w:customStyle="1" w:styleId="HeaderChar">
-    <w:name w:val="Header Char"/>
-    <w:basedOn w:val="DefaultParagraphFont"/>
-    <w:link w:val="Header"/>
+  <w:style w:type="character" w:customStyle="1" w:styleId="a6">
+    <w:name w:val="Верхний колонтитул Знак"/>
+    <w:basedOn w:val="a0"/>
+    <w:link w:val="a5"/>
     <w:uiPriority w:val="99"/>
     <w:semiHidden/>
     <w:rsid w:val="0007209E"/>
   </w:style>
-  <w:style w:type="paragraph" w:styleId="Footer">
+  <w:style w:type="paragraph" w:styleId="a7">
     <w:name w:val="footer"/>
-    <w:basedOn w:val="Normal"/>
-    <w:link w:val="FooterChar"/>
+    <w:basedOn w:val="a"/>
+    <w:link w:val="a8"/>
     <w:uiPriority w:val="99"/>
     <w:unhideWhenUsed/>
     <w:rsid w:val="0007209E"/>
@@ -2248,10 +2304,10 @@
       <w:spacing w:after="0" w:line="240" w:lineRule="auto"/>
     </w:pPr>
   </w:style>
-  <w:style w:type="character" w:customStyle="1" w:styleId="FooterChar">
-    <w:name w:val="Footer Char"/>
-    <w:basedOn w:val="DefaultParagraphFont"/>
-    <w:link w:val="Footer"/>
+  <w:style w:type="character" w:customStyle="1" w:styleId="a8">
+    <w:name w:val="Нижний колонтитул Знак"/>
+    <w:basedOn w:val="a0"/>
+    <w:link w:val="a7"/>
     <w:uiPriority w:val="99"/>
     <w:rsid w:val="0007209E"/>
   </w:style>

</xml_diff>